<commit_message>
Changed a minor detail a figure
</commit_message>
<xml_diff>
--- a/First-Class Restaurant Location Analysis/Analysis Report.docx
+++ b/First-Class Restaurant Location Analysis/Analysis Report.docx
@@ -2,10 +2,10 @@
 <file path=META-INF/manifest.xml><?xml version="1.0" encoding="utf-8"?>
 <manifest:manifest xmlns:manifest="urn:oasis:names:tc:opendocument:xmlns:manifest:1.0" xmlns:loext="urn:org:documentfoundation:names:experimental:office:xmlns:loext:1.0" manifest:version="1.2">
   <manifest:file-entry manifest:full-path="/" manifest:version="1.2" manifest:media-type="application/vnd.oasis.opendocument.text"/>
+  <manifest:file-entry manifest:full-path="Object 4/content.xml" manifest:media-type="text/xml"/>
   <manifest:file-entry manifest:full-path="Object 4/manifest.rdf" manifest:media-type="application/rdf+xml"/>
   <manifest:file-entry manifest:full-path="Object 4/settings.xml" manifest:media-type="text/xml"/>
   <manifest:file-entry manifest:full-path="Object 4/styles.xml" manifest:media-type="text/xml"/>
-  <manifest:file-entry manifest:full-path="Object 4/content.xml" manifest:media-type="text/xml"/>
   <manifest:file-entry manifest:full-path="Object 4/" manifest:version="1.2" manifest:media-type="application/vnd.oasis.opendocument.spreadsheet"/>
   <manifest:file-entry manifest:full-path="styles.xml" manifest:media-type="text/xml"/>
   <manifest:file-entry manifest:full-path="Object 7/settings.xml" manifest:media-type="text/xml"/>
@@ -23,10 +23,10 @@
   <manifest:file-entry manifest:full-path="ObjectReplacements/Object 3" manifest:media-type=""/>
   <manifest:file-entry manifest:full-path="meta.xml" manifest:media-type="text/xml"/>
   <manifest:file-entry manifest:full-path="content.xml" manifest:media-type="text/xml"/>
+  <manifest:file-entry manifest:full-path="Object 1/styles.xml" manifest:media-type="text/xml"/>
+  <manifest:file-entry manifest:full-path="Object 1/content.xml" manifest:media-type="text/xml"/>
+  <manifest:file-entry manifest:full-path="Object 1/settings.xml" manifest:media-type="text/xml"/>
   <manifest:file-entry manifest:full-path="Object 1/manifest.rdf" manifest:media-type="application/rdf+xml"/>
-  <manifest:file-entry manifest:full-path="Object 1/settings.xml" manifest:media-type="text/xml"/>
-  <manifest:file-entry manifest:full-path="Object 1/content.xml" manifest:media-type="text/xml"/>
-  <manifest:file-entry manifest:full-path="Object 1/styles.xml" manifest:media-type="text/xml"/>
   <manifest:file-entry manifest:full-path="Object 1/" manifest:version="1.2" manifest:media-type="application/vnd.oasis.opendocument.spreadsheet"/>
   <manifest:file-entry manifest:full-path="Object 3/content.xml" manifest:media-type="text/xml"/>
   <manifest:file-entry manifest:full-path="Object 3/styles.xml" manifest:media-type="text/xml"/>
@@ -35,9 +35,9 @@
   <manifest:file-entry manifest:full-path="Object 3/" manifest:version="1.2" manifest:media-type="application/vnd.oasis.opendocument.spreadsheet"/>
   <manifest:file-entry manifest:full-path="Thumbnails/thumbnail.png" manifest:media-type="image/png"/>
   <manifest:file-entry manifest:full-path="Object 5/content.xml" manifest:media-type="text/xml"/>
+  <manifest:file-entry manifest:full-path="Object 5/styles.xml" manifest:media-type="text/xml"/>
   <manifest:file-entry manifest:full-path="Object 5/settings.xml" manifest:media-type="text/xml"/>
   <manifest:file-entry manifest:full-path="Object 5/manifest.rdf" manifest:media-type="application/rdf+xml"/>
-  <manifest:file-entry manifest:full-path="Object 5/styles.xml" manifest:media-type="text/xml"/>
   <manifest:file-entry manifest:full-path="Object 5/" manifest:version="1.2" manifest:media-type="application/vnd.oasis.opendocument.spreadsheet"/>
   <manifest:file-entry manifest:full-path="Pictures/10000201000003840000020F690DBEB6614E8B39.png" manifest:media-type="image/png"/>
   <manifest:file-entry manifest:full-path="Pictures/1000020100000350000000ED343086F9B9EECEFC.png" manifest:media-type="image/png"/>
@@ -53,10 +53,10 @@
   <manifest:file-entry manifest:full-path="Object 8/manifest.rdf" manifest:media-type="application/rdf+xml"/>
   <manifest:file-entry manifest:full-path="Object 8/" manifest:version="1.2" manifest:media-type="application/vnd.oasis.opendocument.spreadsheet"/>
   <manifest:file-entry manifest:full-path="manifest.rdf" manifest:media-type="application/rdf+xml"/>
+  <manifest:file-entry manifest:full-path="Object 2/settings.xml" manifest:media-type="text/xml"/>
+  <manifest:file-entry manifest:full-path="Object 2/manifest.rdf" manifest:media-type="application/rdf+xml"/>
+  <manifest:file-entry manifest:full-path="Object 2/styles.xml" manifest:media-type="text/xml"/>
   <manifest:file-entry manifest:full-path="Object 2/content.xml" manifest:media-type="text/xml"/>
-  <manifest:file-entry manifest:full-path="Object 2/styles.xml" manifest:media-type="text/xml"/>
-  <manifest:file-entry manifest:full-path="Object 2/manifest.rdf" manifest:media-type="application/rdf+xml"/>
-  <manifest:file-entry manifest:full-path="Object 2/settings.xml" manifest:media-type="text/xml"/>
   <manifest:file-entry manifest:full-path="Object 2/" manifest:version="1.2" manifest:media-type="application/vnd.oasis.opendocument.spreadsheet"/>
   <manifest:file-entry manifest:full-path="settings.xml" manifest:media-type="text/xml"/>
   <manifest:file-entry manifest:full-path="layout-cache" manifest:media-type="application/binary"/>
@@ -5023,7 +5023,7 @@
         </style:region-left>
         <style:region-right>
           <text:p>
-            <text:date style:data-style-name="N2" text:date-value="2020-06-03">00/00/0000</text:date>
+            <text:date style:data-style-name="N2" text:date-value="2020-06-04">00/00/0000</text:date>
             , 
             <text:time style:data-style-name="N2" text:time-value="15:18:58.972771113">00:00:00</text:time>
           </text:p>
@@ -5843,7 +5843,7 @@
         </style:region-left>
         <style:region-right>
           <text:p>
-            <text:date style:data-style-name="N2" text:date-value="2020-06-03">00/00/0000</text:date>
+            <text:date style:data-style-name="N2" text:date-value="2020-06-04">00/00/0000</text:date>
             , 
             <text:time style:data-style-name="N2" text:time-value="15:35:50.221827169">00:00:00</text:time>
           </text:p>
@@ -6092,6 +6092,9 @@
     </style:style>
     <style:style style:name="T20" style:family="text">
       <style:text-properties officeooo:rsid="003f05ff"/>
+    </style:style>
+    <style:style style:name="T21" style:family="text">
+      <style:text-properties officeooo:rsid="0041dc8f"/>
     </style:style>
     <style:style style:name="fr1" style:family="graphic" style:parent-style-name="Graphics">
       <style:graphic-properties style:vertical-pos="from-top" style:horizontal-pos="center" style:horizontal-rel="paragraph" style:mirror="none" fo:clip="rect(0in, 0in, 0in, 0in)" draw:luminance="0%" draw:contrast="0%" draw:red="0%" draw:green="0%" draw:blue="0%" draw:gamma="100%" draw:color-inversion="false" draw:image-opacity="100%" draw:color-mode="standard"/>
@@ -6433,6 +6436,7 @@
       <text:p text:style-name="P30"/>
       <text:p text:style-name="P30">
         <text:soft-page-break/>
+        <text:span text:style-name="T21">Figure 3: </text:span>
         Map of the Potential Competition within Countie
         <text:span text:style-name="T16">s</text:span>
       </text:p>
@@ -6584,7 +6588,7 @@
     <meta:generator>LibreOffice/6.0.7.3$Linux_X86_64 LibreOffice_project/00m0$Build-3</meta:generator>
     <meta:editing-cycles>0</meta:editing-cycles>
     <meta:editing-duration>P0D</meta:editing-duration>
-    <meta:document-statistic meta:table-count="0" meta:image-count="6" meta:object-count="7" meta:page-count="11" meta:paragraph-count="63" meta:word-count="3142" meta:character-count="21102" meta:non-whitespace-character-count="17981"/>
+    <meta:document-statistic meta:table-count="0" meta:image-count="6" meta:object-count="7" meta:page-count="11" meta:paragraph-count="63" meta:word-count="3144" meta:character-count="21112" meta:non-whitespace-character-count="17989"/>
   </office:meta>
 </office:document-meta>
 </file>
@@ -6593,7 +6597,7 @@
 <office:document-settings xmlns:office="urn:oasis:names:tc:opendocument:xmlns:office:1.0" xmlns:xlink="http://www.w3.org/1999/xlink" xmlns:config="urn:oasis:names:tc:opendocument:xmlns:config:1.0" xmlns:ooo="http://openoffice.org/2004/office" office:version="1.2">
   <office:settings>
     <config:config-item-set config:name="ooo:view-settings">
-      <config:config-item config:name="ViewAreaTop" config:type="long">416</config:config-item>
+      <config:config-item config:name="ViewAreaTop" config:type="long">224785</config:config-item>
       <config:config-item config:name="ViewAreaLeft" config:type="long">0</config:config-item>
       <config:config-item config:name="ViewAreaWidth" config:type="long">54682</config:config-item>
       <config:config-item config:name="ViewAreaHeight" config:type="long">24079</config:config-item>
@@ -6602,12 +6606,12 @@
       <config:config-item-map-indexed config:name="Views">
         <config:config-item-map-entry>
           <config:config-item config:name="ViewId" config:type="string">view2</config:config-item>
-          <config:config-item config:name="ViewLeft" config:type="long">32011</config:config-item>
-          <config:config-item config:name="ViewTop" config:type="long">13711</config:config-item>
+          <config:config-item config:name="ViewLeft" config:type="long">23929</config:config-item>
+          <config:config-item config:name="ViewTop" config:type="long">231015</config:config-item>
           <config:config-item config:name="VisibleLeft" config:type="long">0</config:config-item>
-          <config:config-item config:name="VisibleTop" config:type="long">416</config:config-item>
+          <config:config-item config:name="VisibleTop" config:type="long">224785</config:config-item>
           <config:config-item config:name="VisibleRight" config:type="long">54681</config:config-item>
-          <config:config-item config:name="VisibleBottom" config:type="long">24493</config:config-item>
+          <config:config-item config:name="VisibleBottom" config:type="long">248862</config:config-item>
           <config:config-item config:name="ZoomType" config:type="short">0</config:config-item>
           <config:config-item config:name="ViewLayoutColumns" config:type="short">1</config:config-item>
           <config:config-item config:name="ViewLayoutBookMode" config:type="boolean">false</config:config-item>
@@ -6681,7 +6685,7 @@
       <config:config-item config:name="UnxForceZeroExtLeading" config:type="boolean">false</config:config-item>
       <config:config-item config:name="TabAtLeftIndentForParagraphsInList" config:type="boolean">false</config:config-item>
       <config:config-item config:name="PrintRightPages" config:type="boolean">true</config:config-item>
-      <config:config-item config:name="Rsid" config:type="int">4236576</config:config-item>
+      <config:config-item config:name="Rsid" config:type="int">4316303</config:config-item>
       <config:config-item config:name="MathBaselineAlignment" config:type="boolean">true</config:config-item>
       <config:config-item config:name="MsWordCompTrailingBlanks" config:type="boolean">false</config:config-item>
       <config:config-item config:name="InvertBorderSpacing" config:type="boolean">false</config:config-item>
@@ -6847,7 +6851,7 @@
     <style:master-page style:name="Standard" style:page-layout-name="Mpm1">
       <style:header>
         <text:p text:style-name="MP1">
-          <text:page-number text:select-page="current">2</text:page-number>
+          <text:page-number text:select-page="current">11</text:page-number>
         </text:p>
       </style:header>
     </style:master-page>

</xml_diff>